<commit_message>
Added book refered for Linux history documentation
</commit_message>
<xml_diff>
--- a/Linux_History.docx
+++ b/Linux_History.docx
@@ -1116,18 +1116,71 @@
     </w:p>
     <w:p>
       <w:pPr>
-        <w:rPr>
-          <w:rFonts w:cstheme="minorHAnsi"/>
-          <w:b/>
-          <w:bCs/>
-          <w:color w:val="2F5496" w:themeColor="accent1" w:themeShade="BF"/>
-          <w:sz w:val="32"/>
-          <w:szCs w:val="32"/>
-          <w:shd w:val="clear" w:color="auto" w:fill="FFFFFF"/>
-        </w:rPr>
-      </w:pPr>
+        <w:pStyle w:val="Heading1"/>
+        <w:shd w:val="clear" w:color="auto" w:fill="FFFFFF"/>
+        <w:spacing w:before="0" w:beforeAutospacing="0" w:after="0" w:afterAutospacing="0"/>
+        <w:rPr>
+          <w:rFonts w:asciiTheme="minorHAnsi" w:eastAsiaTheme="minorHAnsi" w:hAnsiTheme="minorHAnsi" w:cstheme="minorHAnsi"/>
+          <w:b w:val="0"/>
+          <w:bCs w:val="0"/>
+          <w:color w:val="2F5496" w:themeColor="accent1" w:themeShade="BF"/>
+          <w:kern w:val="0"/>
+          <w:sz w:val="22"/>
+          <w:szCs w:val="22"/>
+          <w:shd w:val="clear" w:color="auto" w:fill="FFFFFF"/>
+          <w:lang w:eastAsia="en-US"/>
+        </w:rPr>
+      </w:pPr>
+      <w:r>
+        <w:rPr>
+          <w:rFonts w:cstheme="minorHAnsi"/>
+          <w:color w:val="2F5496" w:themeColor="accent1" w:themeShade="BF"/>
+          <w:sz w:val="24"/>
+          <w:szCs w:val="24"/>
+          <w:shd w:val="clear" w:color="auto" w:fill="FFFFFF"/>
+        </w:rPr>
+        <w:t>References</w:t>
+      </w:r>
+      <w:r>
+        <w:rPr>
+          <w:rFonts w:cstheme="minorHAnsi"/>
+          <w:b w:val="0"/>
+          <w:bCs w:val="0"/>
+          <w:color w:val="2F5496" w:themeColor="accent1" w:themeShade="BF"/>
+          <w:sz w:val="24"/>
+          <w:szCs w:val="24"/>
+          <w:shd w:val="clear" w:color="auto" w:fill="FFFFFF"/>
+        </w:rPr>
+        <w:t xml:space="preserve">:  </w:t>
+      </w:r>
       <w:bookmarkStart w:id="0" w:name="_GoBack"/>
+      <w:r>
+        <w:rPr>
+          <w:rFonts w:asciiTheme="minorHAnsi" w:eastAsiaTheme="minorHAnsi" w:hAnsiTheme="minorHAnsi" w:cstheme="minorHAnsi"/>
+          <w:color w:val="2F5496" w:themeColor="accent1" w:themeShade="BF"/>
+          <w:kern w:val="0"/>
+          <w:sz w:val="22"/>
+          <w:szCs w:val="22"/>
+          <w:u w:val="single"/>
+          <w:shd w:val="clear" w:color="auto" w:fill="FFFFFF"/>
+          <w:lang w:eastAsia="en-US"/>
+        </w:rPr>
+        <w:t>Essential Linux Administration: A Comprehensive Guide for Beginners</w:t>
+      </w:r>
       <w:bookmarkEnd w:id="0"/>
+    </w:p>
+    <w:p>
+      <w:pPr>
+        <w:rPr>
+          <w:rFonts w:cstheme="minorHAnsi"/>
+          <w:b/>
+          <w:bCs/>
+          <w:color w:val="2F5496" w:themeColor="accent1" w:themeShade="BF"/>
+          <w:sz w:val="24"/>
+          <w:szCs w:val="24"/>
+          <w:shd w:val="clear" w:color="auto" w:fill="FFFFFF"/>
+        </w:rPr>
+      </w:pPr>
     </w:p>
     <w:sectPr>
       <w:pgSz w:w="11906" w:h="16838"/>
@@ -1721,6 +1774,27 @@
     <w:name w:val="Normal"/>
     <w:qFormat/>
   </w:style>
+  <w:style w:type="paragraph" w:styleId="Heading1">
+    <w:name w:val="heading 1"/>
+    <w:basedOn w:val="Normal"/>
+    <w:link w:val="Heading1Char"/>
+    <w:uiPriority w:val="9"/>
+    <w:qFormat/>
+    <w:rsid w:val="00E44F65"/>
+    <w:pPr>
+      <w:spacing w:before="100" w:beforeAutospacing="1" w:after="100" w:afterAutospacing="1" w:line="240" w:lineRule="auto"/>
+      <w:outlineLvl w:val="0"/>
+    </w:pPr>
+    <w:rPr>
+      <w:rFonts w:ascii="Times New Roman" w:eastAsia="Times New Roman" w:hAnsi="Times New Roman" w:cs="Times New Roman"/>
+      <w:b/>
+      <w:bCs/>
+      <w:kern w:val="36"/>
+      <w:sz w:val="48"/>
+      <w:szCs w:val="48"/>
+      <w:lang w:eastAsia="en-IN"/>
+    </w:rPr>
+  </w:style>
   <w:style w:type="character" w:default="1" w:styleId="DefaultParagraphFont">
     <w:name w:val="Default Paragraph Font"/>
     <w:uiPriority w:val="1"/>
@@ -1781,6 +1855,22 @@
     <w:rPr>
       <w:i/>
       <w:iCs/>
+    </w:rPr>
+  </w:style>
+  <w:style w:type="character" w:customStyle="1" w:styleId="Heading1Char">
+    <w:name w:val="Heading 1 Char"/>
+    <w:basedOn w:val="DefaultParagraphFont"/>
+    <w:link w:val="Heading1"/>
+    <w:uiPriority w:val="9"/>
+    <w:rsid w:val="00E44F65"/>
+    <w:rPr>
+      <w:rFonts w:ascii="Times New Roman" w:eastAsia="Times New Roman" w:hAnsi="Times New Roman" w:cs="Times New Roman"/>
+      <w:b/>
+      <w:bCs/>
+      <w:kern w:val="36"/>
+      <w:sz w:val="48"/>
+      <w:szCs w:val="48"/>
+      <w:lang w:eastAsia="en-IN"/>
     </w:rPr>
   </w:style>
 </w:styles>

</xml_diff>